<commit_message>
Watermark: VML export/import font size
Change-Id: I11409dfc621018a761c70a640938e18ae679d3f5
Reviewed-on: https://gerrit.libreoffice.org/38254
Tested-by: Jenkins <ci@libreoffice.org>
Reviewed-by: Miklos Vajna <vmiklos@collabora.co.uk>
</commit_message>
<xml_diff>
--- a/sw/qa/extras/ooxmlexport/data/watermark-font.docx
+++ b/sw/qa/extras/ooxmlexport/data/watermark-font.docx
@@ -1,89 +1,145 @@
 
 <file path=word/document.xml><?xml version="1.0" encoding="utf-8"?>
-<w:document xmlns:o="urn:schemas-microsoft-com:office:office" xmlns:r="http://schemas.openxmlformats.org/officeDocument/2006/relationships" xmlns:v="urn:schemas-microsoft-com:vml" xmlns:w="http://schemas.openxmlformats.org/wordprocessingml/2006/main" xmlns:w10="urn:schemas-microsoft-com:office:word" xmlns:wp="http://schemas.openxmlformats.org/drawingml/2006/wordprocessingDrawing" xmlns:wps="http://schemas.microsoft.com/office/word/2010/wordprocessingShape" xmlns:wpg="http://schemas.microsoft.com/office/word/2010/wordprocessingGroup" xmlns:mc="http://schemas.openxmlformats.org/markup-compatibility/2006" xmlns:wp14="http://schemas.microsoft.com/office/word/2010/wordprocessingDrawing" xmlns:w14="http://schemas.microsoft.com/office/word/2010/wordml" mc:Ignorable="w14 wp14">
+<w:document xmlns:wpc="http://schemas.microsoft.com/office/word/2010/wordprocessingCanvas" xmlns:cx="http://schemas.microsoft.com/office/drawing/2014/chartex" xmlns:cx1="http://schemas.microsoft.com/office/drawing/2015/9/8/chartex" xmlns:cx2="http://schemas.microsoft.com/office/drawing/2015/10/21/chartex" xmlns:cx3="http://schemas.microsoft.com/office/drawing/2016/5/9/chartex" xmlns:cx4="http://schemas.microsoft.com/office/drawing/2016/5/10/chartex" xmlns:cx5="http://schemas.microsoft.com/office/drawing/2016/5/11/chartex" xmlns:cx6="http://schemas.microsoft.com/office/drawing/2016/5/12/chartex" xmlns:cx7="http://schemas.microsoft.com/office/drawing/2016/5/13/chartex" xmlns:cx8="http://schemas.microsoft.com/office/drawing/2016/5/14/chartex" xmlns:mc="http://schemas.openxmlformats.org/markup-compatibility/2006" xmlns:aink="http://schemas.microsoft.com/office/drawing/2016/ink" xmlns:o="urn:schemas-microsoft-com:office:office" xmlns:r="http://schemas.openxmlformats.org/officeDocument/2006/relationships" xmlns:m="http://schemas.openxmlformats.org/officeDocument/2006/math" xmlns:v="urn:schemas-microsoft-com:vml" xmlns:wp14="http://schemas.microsoft.com/office/word/2010/wordprocessingDrawing" xmlns:wp="http://schemas.openxmlformats.org/drawingml/2006/wordprocessingDrawing" xmlns:w10="urn:schemas-microsoft-com:office:word" xmlns:w="http://schemas.openxmlformats.org/wordprocessingml/2006/main" xmlns:w14="http://schemas.microsoft.com/office/word/2010/wordml" xmlns:w15="http://schemas.microsoft.com/office/word/2012/wordml" xmlns:w16se="http://schemas.microsoft.com/office/word/2015/wordml/symex" xmlns:wpg="http://schemas.microsoft.com/office/word/2010/wordprocessingGroup" xmlns:wpi="http://schemas.microsoft.com/office/word/2010/wordprocessingInk" xmlns:wne="http://schemas.microsoft.com/office/word/2006/wordml" xmlns:wps="http://schemas.microsoft.com/office/word/2010/wordprocessingShape" mc:Ignorable="w14 w15 w16se wp14">
   <w:body>
     <w:p>
-      <w:pPr>
-        <w:pStyle w:val="Normal"/>
-        <w:spacing w:before="0" w:after="200"/>
-        <w:rPr/>
-      </w:pPr>
-      <w:r>
-        <w:rPr/>
-      </w:r>
+      <w:bookmarkStart w:id="0" w:name="_GoBack"/>
+      <w:bookmarkEnd w:id="0"/>
     </w:p>
     <w:sectPr>
-      <w:headerReference w:type="default" r:id="rId2"/>
-      <w:footerReference w:type="default" r:id="rId3"/>
-      <w:type w:val="nextPage"/>
+      <w:headerReference w:type="even" r:id="rId6"/>
+      <w:headerReference w:type="default" r:id="rId7"/>
+      <w:footerReference w:type="even" r:id="rId8"/>
+      <w:footerReference w:type="default" r:id="rId9"/>
+      <w:headerReference w:type="first" r:id="rId10"/>
+      <w:footerReference w:type="first" r:id="rId11"/>
       <w:pgSz w:w="11906" w:h="16838"/>
-      <w:pgMar w:left="1440" w:right="1440" w:header="708" w:top="1440" w:footer="708" w:bottom="1440" w:gutter="0"/>
-      <w:pgNumType w:fmt="decimal"/>
-      <w:formProt w:val="false"/>
-      <w:textDirection w:val="lrTb"/>
-      <w:docGrid w:type="default" w:linePitch="360" w:charSpace="4096"/>
+      <w:pgMar w:top="1440" w:right="1440" w:bottom="1440" w:left="1440" w:header="708" w:footer="708" w:gutter="0"/>
+      <w:cols w:space="708"/>
+      <w:docGrid w:linePitch="360"/>
     </w:sectPr>
   </w:body>
 </w:document>
 </file>
 
+<file path=word/endnotes.xml><?xml version="1.0" encoding="utf-8"?>
+<w:endnotes xmlns:wpc="http://schemas.microsoft.com/office/word/2010/wordprocessingCanvas" xmlns:cx="http://schemas.microsoft.com/office/drawing/2014/chartex" xmlns:cx1="http://schemas.microsoft.com/office/drawing/2015/9/8/chartex" xmlns:cx2="http://schemas.microsoft.com/office/drawing/2015/10/21/chartex" xmlns:cx3="http://schemas.microsoft.com/office/drawing/2016/5/9/chartex" xmlns:cx4="http://schemas.microsoft.com/office/drawing/2016/5/10/chartex" xmlns:cx5="http://schemas.microsoft.com/office/drawing/2016/5/11/chartex" xmlns:cx6="http://schemas.microsoft.com/office/drawing/2016/5/12/chartex" xmlns:cx7="http://schemas.microsoft.com/office/drawing/2016/5/13/chartex" xmlns:cx8="http://schemas.microsoft.com/office/drawing/2016/5/14/chartex" xmlns:mc="http://schemas.openxmlformats.org/markup-compatibility/2006" xmlns:aink="http://schemas.microsoft.com/office/drawing/2016/ink" xmlns:o="urn:schemas-microsoft-com:office:office" xmlns:r="http://schemas.openxmlformats.org/officeDocument/2006/relationships" xmlns:m="http://schemas.openxmlformats.org/officeDocument/2006/math" xmlns:v="urn:schemas-microsoft-com:vml" xmlns:wp14="http://schemas.microsoft.com/office/word/2010/wordprocessingDrawing" xmlns:wp="http://schemas.openxmlformats.org/drawingml/2006/wordprocessingDrawing" xmlns:w10="urn:schemas-microsoft-com:office:word" xmlns:w="http://schemas.openxmlformats.org/wordprocessingml/2006/main" xmlns:w14="http://schemas.microsoft.com/office/word/2010/wordml" xmlns:w15="http://schemas.microsoft.com/office/word/2012/wordml" xmlns:w16se="http://schemas.microsoft.com/office/word/2015/wordml/symex" xmlns:wpg="http://schemas.microsoft.com/office/word/2010/wordprocessingGroup" xmlns:wpi="http://schemas.microsoft.com/office/word/2010/wordprocessingInk" xmlns:wne="http://schemas.microsoft.com/office/word/2006/wordml" xmlns:wps="http://schemas.microsoft.com/office/word/2010/wordprocessingShape" mc:Ignorable="w14 w15 w16se wp14">
+  <w:endnote w:type="separator" w:id="-1">
+    <w:p>
+      <w:pPr>
+        <w:spacing w:after="0" w:line="240" w:lineRule="auto"/>
+      </w:pPr>
+      <w:r>
+        <w:separator/>
+      </w:r>
+    </w:p>
+  </w:endnote>
+  <w:endnote w:type="continuationSeparator" w:id="0">
+    <w:p>
+      <w:pPr>
+        <w:spacing w:after="0" w:line="240" w:lineRule="auto"/>
+      </w:pPr>
+      <w:r>
+        <w:continuationSeparator/>
+      </w:r>
+    </w:p>
+  </w:endnote>
+</w:endnotes>
+</file>
+
 <file path=word/footer1.xml><?xml version="1.0" encoding="utf-8"?>
-<w:ftr xmlns:o="urn:schemas-microsoft-com:office:office" xmlns:r="http://schemas.openxmlformats.org/officeDocument/2006/relationships" xmlns:v="urn:schemas-microsoft-com:vml" xmlns:w="http://schemas.openxmlformats.org/wordprocessingml/2006/main" xmlns:w10="urn:schemas-microsoft-com:office:word" xmlns:wp="http://schemas.openxmlformats.org/drawingml/2006/wordprocessingDrawing" xmlns:wps="http://schemas.microsoft.com/office/word/2010/wordprocessingShape" xmlns:wpg="http://schemas.microsoft.com/office/word/2010/wordprocessingGroup" xmlns:mc="http://schemas.openxmlformats.org/markup-compatibility/2006" xmlns:wp14="http://schemas.microsoft.com/office/word/2010/wordprocessingDrawing" xmlns:w14="http://schemas.microsoft.com/office/word/2010/wordml" mc:Ignorable="w14 wp14">
+<w:ftr xmlns:wpc="http://schemas.microsoft.com/office/word/2010/wordprocessingCanvas" xmlns:cx="http://schemas.microsoft.com/office/drawing/2014/chartex" xmlns:cx1="http://schemas.microsoft.com/office/drawing/2015/9/8/chartex" xmlns:cx2="http://schemas.microsoft.com/office/drawing/2015/10/21/chartex" xmlns:cx3="http://schemas.microsoft.com/office/drawing/2016/5/9/chartex" xmlns:cx4="http://schemas.microsoft.com/office/drawing/2016/5/10/chartex" xmlns:cx5="http://schemas.microsoft.com/office/drawing/2016/5/11/chartex" xmlns:cx6="http://schemas.microsoft.com/office/drawing/2016/5/12/chartex" xmlns:cx7="http://schemas.microsoft.com/office/drawing/2016/5/13/chartex" xmlns:cx8="http://schemas.microsoft.com/office/drawing/2016/5/14/chartex" xmlns:mc="http://schemas.openxmlformats.org/markup-compatibility/2006" xmlns:aink="http://schemas.microsoft.com/office/drawing/2016/ink" xmlns:o="urn:schemas-microsoft-com:office:office" xmlns:r="http://schemas.openxmlformats.org/officeDocument/2006/relationships" xmlns:m="http://schemas.openxmlformats.org/officeDocument/2006/math" xmlns:v="urn:schemas-microsoft-com:vml" xmlns:wp14="http://schemas.microsoft.com/office/word/2010/wordprocessingDrawing" xmlns:wp="http://schemas.openxmlformats.org/drawingml/2006/wordprocessingDrawing" xmlns:w10="urn:schemas-microsoft-com:office:word" xmlns:w="http://schemas.openxmlformats.org/wordprocessingml/2006/main" xmlns:w14="http://schemas.microsoft.com/office/word/2010/wordml" xmlns:w15="http://schemas.microsoft.com/office/word/2012/wordml" xmlns:w16se="http://schemas.microsoft.com/office/word/2015/wordml/symex" xmlns:wpg="http://schemas.microsoft.com/office/word/2010/wordprocessingGroup" xmlns:wpi="http://schemas.microsoft.com/office/word/2010/wordprocessingInk" xmlns:wne="http://schemas.microsoft.com/office/word/2006/wordml" xmlns:wps="http://schemas.microsoft.com/office/word/2010/wordprocessingShape" mc:Ignorable="w14 w15 w16se wp14">
   <w:p>
     <w:pPr>
       <w:pStyle w:val="Footer"/>
-      <w:rPr/>
     </w:pPr>
-    <w:r>
-      <w:rPr/>
-    </w:r>
   </w:p>
 </w:ftr>
 </file>
 
+<file path=word/footer2.xml><?xml version="1.0" encoding="utf-8"?>
+<w:ftr xmlns:wpc="http://schemas.microsoft.com/office/word/2010/wordprocessingCanvas" xmlns:cx="http://schemas.microsoft.com/office/drawing/2014/chartex" xmlns:cx1="http://schemas.microsoft.com/office/drawing/2015/9/8/chartex" xmlns:cx2="http://schemas.microsoft.com/office/drawing/2015/10/21/chartex" xmlns:cx3="http://schemas.microsoft.com/office/drawing/2016/5/9/chartex" xmlns:cx4="http://schemas.microsoft.com/office/drawing/2016/5/10/chartex" xmlns:cx5="http://schemas.microsoft.com/office/drawing/2016/5/11/chartex" xmlns:cx6="http://schemas.microsoft.com/office/drawing/2016/5/12/chartex" xmlns:cx7="http://schemas.microsoft.com/office/drawing/2016/5/13/chartex" xmlns:cx8="http://schemas.microsoft.com/office/drawing/2016/5/14/chartex" xmlns:mc="http://schemas.openxmlformats.org/markup-compatibility/2006" xmlns:aink="http://schemas.microsoft.com/office/drawing/2016/ink" xmlns:o="urn:schemas-microsoft-com:office:office" xmlns:r="http://schemas.openxmlformats.org/officeDocument/2006/relationships" xmlns:m="http://schemas.openxmlformats.org/officeDocument/2006/math" xmlns:v="urn:schemas-microsoft-com:vml" xmlns:wp14="http://schemas.microsoft.com/office/word/2010/wordprocessingDrawing" xmlns:wp="http://schemas.openxmlformats.org/drawingml/2006/wordprocessingDrawing" xmlns:w10="urn:schemas-microsoft-com:office:word" xmlns:w="http://schemas.openxmlformats.org/wordprocessingml/2006/main" xmlns:w14="http://schemas.microsoft.com/office/word/2010/wordml" xmlns:w15="http://schemas.microsoft.com/office/word/2012/wordml" xmlns:w16se="http://schemas.microsoft.com/office/word/2015/wordml/symex" xmlns:wpg="http://schemas.microsoft.com/office/word/2010/wordprocessingGroup" xmlns:wpi="http://schemas.microsoft.com/office/word/2010/wordprocessingInk" xmlns:wne="http://schemas.microsoft.com/office/word/2006/wordml" xmlns:wps="http://schemas.microsoft.com/office/word/2010/wordprocessingShape" mc:Ignorable="w14 w15 w16se wp14">
+  <w:p>
+    <w:pPr>
+      <w:pStyle w:val="Footer"/>
+    </w:pPr>
+  </w:p>
+</w:ftr>
+</file>
+
+<file path=word/footer3.xml><?xml version="1.0" encoding="utf-8"?>
+<w:ftr xmlns:wpc="http://schemas.microsoft.com/office/word/2010/wordprocessingCanvas" xmlns:cx="http://schemas.microsoft.com/office/drawing/2014/chartex" xmlns:cx1="http://schemas.microsoft.com/office/drawing/2015/9/8/chartex" xmlns:cx2="http://schemas.microsoft.com/office/drawing/2015/10/21/chartex" xmlns:cx3="http://schemas.microsoft.com/office/drawing/2016/5/9/chartex" xmlns:cx4="http://schemas.microsoft.com/office/drawing/2016/5/10/chartex" xmlns:cx5="http://schemas.microsoft.com/office/drawing/2016/5/11/chartex" xmlns:cx6="http://schemas.microsoft.com/office/drawing/2016/5/12/chartex" xmlns:cx7="http://schemas.microsoft.com/office/drawing/2016/5/13/chartex" xmlns:cx8="http://schemas.microsoft.com/office/drawing/2016/5/14/chartex" xmlns:mc="http://schemas.openxmlformats.org/markup-compatibility/2006" xmlns:aink="http://schemas.microsoft.com/office/drawing/2016/ink" xmlns:o="urn:schemas-microsoft-com:office:office" xmlns:r="http://schemas.openxmlformats.org/officeDocument/2006/relationships" xmlns:m="http://schemas.openxmlformats.org/officeDocument/2006/math" xmlns:v="urn:schemas-microsoft-com:vml" xmlns:wp14="http://schemas.microsoft.com/office/word/2010/wordprocessingDrawing" xmlns:wp="http://schemas.openxmlformats.org/drawingml/2006/wordprocessingDrawing" xmlns:w10="urn:schemas-microsoft-com:office:word" xmlns:w="http://schemas.openxmlformats.org/wordprocessingml/2006/main" xmlns:w14="http://schemas.microsoft.com/office/word/2010/wordml" xmlns:w15="http://schemas.microsoft.com/office/word/2012/wordml" xmlns:w16se="http://schemas.microsoft.com/office/word/2015/wordml/symex" xmlns:wpg="http://schemas.microsoft.com/office/word/2010/wordprocessingGroup" xmlns:wpi="http://schemas.microsoft.com/office/word/2010/wordprocessingInk" xmlns:wne="http://schemas.microsoft.com/office/word/2006/wordml" xmlns:wps="http://schemas.microsoft.com/office/word/2010/wordprocessingShape" mc:Ignorable="w14 w15 w16se wp14">
+  <w:p>
+    <w:pPr>
+      <w:pStyle w:val="Footer"/>
+    </w:pPr>
+  </w:p>
+</w:ftr>
+</file>
+
+<file path=word/footnotes.xml><?xml version="1.0" encoding="utf-8"?>
+<w:footnotes xmlns:wpc="http://schemas.microsoft.com/office/word/2010/wordprocessingCanvas" xmlns:cx="http://schemas.microsoft.com/office/drawing/2014/chartex" xmlns:cx1="http://schemas.microsoft.com/office/drawing/2015/9/8/chartex" xmlns:cx2="http://schemas.microsoft.com/office/drawing/2015/10/21/chartex" xmlns:cx3="http://schemas.microsoft.com/office/drawing/2016/5/9/chartex" xmlns:cx4="http://schemas.microsoft.com/office/drawing/2016/5/10/chartex" xmlns:cx5="http://schemas.microsoft.com/office/drawing/2016/5/11/chartex" xmlns:cx6="http://schemas.microsoft.com/office/drawing/2016/5/12/chartex" xmlns:cx7="http://schemas.microsoft.com/office/drawing/2016/5/13/chartex" xmlns:cx8="http://schemas.microsoft.com/office/drawing/2016/5/14/chartex" xmlns:mc="http://schemas.openxmlformats.org/markup-compatibility/2006" xmlns:aink="http://schemas.microsoft.com/office/drawing/2016/ink" xmlns:o="urn:schemas-microsoft-com:office:office" xmlns:r="http://schemas.openxmlformats.org/officeDocument/2006/relationships" xmlns:m="http://schemas.openxmlformats.org/officeDocument/2006/math" xmlns:v="urn:schemas-microsoft-com:vml" xmlns:wp14="http://schemas.microsoft.com/office/word/2010/wordprocessingDrawing" xmlns:wp="http://schemas.openxmlformats.org/drawingml/2006/wordprocessingDrawing" xmlns:w10="urn:schemas-microsoft-com:office:word" xmlns:w="http://schemas.openxmlformats.org/wordprocessingml/2006/main" xmlns:w14="http://schemas.microsoft.com/office/word/2010/wordml" xmlns:w15="http://schemas.microsoft.com/office/word/2012/wordml" xmlns:w16se="http://schemas.microsoft.com/office/word/2015/wordml/symex" xmlns:wpg="http://schemas.microsoft.com/office/word/2010/wordprocessingGroup" xmlns:wpi="http://schemas.microsoft.com/office/word/2010/wordprocessingInk" xmlns:wne="http://schemas.microsoft.com/office/word/2006/wordml" xmlns:wps="http://schemas.microsoft.com/office/word/2010/wordprocessingShape" mc:Ignorable="w14 w15 w16se wp14">
+  <w:footnote w:type="separator" w:id="-1">
+    <w:p>
+      <w:pPr>
+        <w:spacing w:after="0" w:line="240" w:lineRule="auto"/>
+      </w:pPr>
+      <w:r>
+        <w:separator/>
+      </w:r>
+    </w:p>
+  </w:footnote>
+  <w:footnote w:type="continuationSeparator" w:id="0">
+    <w:p>
+      <w:pPr>
+        <w:spacing w:after="0" w:line="240" w:lineRule="auto"/>
+      </w:pPr>
+      <w:r>
+        <w:continuationSeparator/>
+      </w:r>
+    </w:p>
+  </w:footnote>
+</w:footnotes>
+</file>
+
 <file path=word/header1.xml><?xml version="1.0" encoding="utf-8"?>
-<w:hdr xmlns:o="urn:schemas-microsoft-com:office:office" xmlns:r="http://schemas.openxmlformats.org/officeDocument/2006/relationships" xmlns:v="urn:schemas-microsoft-com:vml" xmlns:w="http://schemas.openxmlformats.org/wordprocessingml/2006/main" xmlns:w10="urn:schemas-microsoft-com:office:word" xmlns:wp="http://schemas.openxmlformats.org/drawingml/2006/wordprocessingDrawing" xmlns:wps="http://schemas.microsoft.com/office/word/2010/wordprocessingShape" xmlns:wpg="http://schemas.microsoft.com/office/word/2010/wordprocessingGroup" xmlns:mc="http://schemas.openxmlformats.org/markup-compatibility/2006" xmlns:wp14="http://schemas.microsoft.com/office/word/2010/wordprocessingDrawing" xmlns:w14="http://schemas.microsoft.com/office/word/2010/wordml" mc:Ignorable="w14 wp14">
+<w:hdr xmlns:wpc="http://schemas.microsoft.com/office/word/2010/wordprocessingCanvas" xmlns:cx="http://schemas.microsoft.com/office/drawing/2014/chartex" xmlns:cx1="http://schemas.microsoft.com/office/drawing/2015/9/8/chartex" xmlns:cx2="http://schemas.microsoft.com/office/drawing/2015/10/21/chartex" xmlns:cx3="http://schemas.microsoft.com/office/drawing/2016/5/9/chartex" xmlns:cx4="http://schemas.microsoft.com/office/drawing/2016/5/10/chartex" xmlns:cx5="http://schemas.microsoft.com/office/drawing/2016/5/11/chartex" xmlns:cx6="http://schemas.microsoft.com/office/drawing/2016/5/12/chartex" xmlns:cx7="http://schemas.microsoft.com/office/drawing/2016/5/13/chartex" xmlns:cx8="http://schemas.microsoft.com/office/drawing/2016/5/14/chartex" xmlns:mc="http://schemas.openxmlformats.org/markup-compatibility/2006" xmlns:aink="http://schemas.microsoft.com/office/drawing/2016/ink" xmlns:o="urn:schemas-microsoft-com:office:office" xmlns:r="http://schemas.openxmlformats.org/officeDocument/2006/relationships" xmlns:m="http://schemas.openxmlformats.org/officeDocument/2006/math" xmlns:v="urn:schemas-microsoft-com:vml" xmlns:wp14="http://schemas.microsoft.com/office/word/2010/wordprocessingDrawing" xmlns:wp="http://schemas.openxmlformats.org/drawingml/2006/wordprocessingDrawing" xmlns:w10="urn:schemas-microsoft-com:office:word" xmlns:w="http://schemas.openxmlformats.org/wordprocessingml/2006/main" xmlns:w14="http://schemas.microsoft.com/office/word/2010/wordml" xmlns:w15="http://schemas.microsoft.com/office/word/2012/wordml" xmlns:w16se="http://schemas.microsoft.com/office/word/2015/wordml/symex" xmlns:wpg="http://schemas.microsoft.com/office/word/2010/wordprocessingGroup" xmlns:wpi="http://schemas.microsoft.com/office/word/2010/wordprocessingInk" xmlns:wne="http://schemas.microsoft.com/office/word/2006/wordml" xmlns:wps="http://schemas.microsoft.com/office/word/2010/wordprocessingShape" mc:Ignorable="w14 w15 w16se wp14">
   <w:p>
     <w:pPr>
       <w:pStyle w:val="Header"/>
-      <w:rPr/>
     </w:pPr>
-    <w:bookmarkStart w:id="0" w:name="__UnoMark__39_517796075"/>
-    <w:bookmarkStart w:id="1" w:name="__UnoMark__25_517796075"/>
-    <w:bookmarkStart w:id="2" w:name="__UnoMark__39_517796075"/>
-    <w:bookmarkStart w:id="3" w:name="__UnoMark__25_517796075"/>
-    <w:bookmarkEnd w:id="2"/>
-    <w:bookmarkEnd w:id="3"/>
     <w:r>
-      <w:rPr/>
+      <w:rPr>
+        <w:noProof/>
+      </w:rPr>
       <w:pict>
-        <v:shapetype id="shapetype_136" coordsize="21600,21600" o:spt="136" adj="10800" path="m@9,l@10,em@11,21600l@12,21600e">
-          <v:stroke joinstyle="miter"/>
+        <v:shapetype id="_x0000_t136" coordsize="21600,21600" o:spt="136" adj="10800" path="m@7,l@8,m@5,21600l@6,21600e">
           <v:formulas>
-            <v:f eqn="val #0"/>
-            <v:f eqn="sum @0 0 10800"/>
-            <v:f eqn="sum @0 0 0"/>
-            <v:f eqn="sum width 0 @0"/>
-            <v:f eqn="prod @2 2 1"/>
-            <v:f eqn="prod @3 2 1"/>
-            <v:f eqn="if @1 @5 @4"/>
-            <v:f eqn="sum 0 @6 0"/>
-            <v:f eqn="sum width 0 @6"/>
-            <v:f eqn="if @1 0 @8"/>
-            <v:f eqn="if @1 @7 width"/>
-            <v:f eqn="if @1 @8 0"/>
-            <v:f eqn="if @1 width @7"/>
+            <v:f eqn="sum #0 0 10800"/>
+            <v:f eqn="prod #0 2 1"/>
+            <v:f eqn="sum 21600 0 @1"/>
+            <v:f eqn="sum 0 0 @2"/>
+            <v:f eqn="sum 21600 0 @3"/>
+            <v:f eqn="if @0 @3 0"/>
+            <v:f eqn="if @0 21600 @1"/>
+            <v:f eqn="if @0 0 @2"/>
+            <v:f eqn="if @0 @4 21600"/>
+            <v:f eqn="mid @5 @6"/>
+            <v:f eqn="mid @8 @5"/>
+            <v:f eqn="mid @7 @8"/>
+            <v:f eqn="mid @6 @7"/>
+            <v:f eqn="sum @6 0 @5"/>
           </v:formulas>
+          <v:path textpathok="t" o:connecttype="custom" o:connectlocs="@9,0;@10,10800;@11,21600;@12,10800" o:connectangles="270,180,90,0"/>
+          <v:textpath on="t" fitshape="t"/>
           <v:handles>
-            <v:h position="@0,21600"/>
+            <v:h position="#0,bottomRight" xrange="6629,14971"/>
           </v:handles>
+          <o:lock v:ext="edit" text="t" shapetype="t"/>
         </v:shapetype>
-        <v:shape id="PowerPlusWaterMarkObject9382830" o:spid="shape_0" fillcolor="#1f497d" stroked="f" style="position:absolute;margin-left:0.05pt;margin-top:292.5pt;width:451.2pt;height:112.7pt;rotation:315;mso-position-horizontal:center;mso-position-horizontal-relative:margin;mso-position-vertical:center;mso-position-vertical-relative:margin" type="shapetype_136">
-          <v:path textpathok="t"/>
-          <v:textpath on="t" fitshape="t" string="TestFont" style="font-family:&quot;DejaVu Serif&quot;"/>
-          <w10:wrap type="none"/>
-          <v:fill o:detectmouseclick="t" type="solid" color2="#e0b682" opacity="0.5"/>
-          <v:stroke color="#3465a4" joinstyle="round" endcap="flat"/>
+        <v:shape id="PowerPlusWaterMarkObject284376" o:spid="_x0000_s2050" type="#_x0000_t136" style="position:absolute;margin-left:0;margin-top:0;width:326.25pt;height:84pt;rotation:315;z-index:-251655168;mso-position-horizontal:center;mso-position-horizontal-relative:margin;mso-position-vertical:center;mso-position-vertical-relative:margin" o:allowincell="f" fillcolor="#1f497d [3215]" stroked="f">
+          <v:fill opacity=".5"/>
+          <v:textpath style="font-family:&quot;DejaVu Serif&quot;;font-size:1in" string="TestFont"/>
         </v:shape>
       </w:pict>
     </w:r>
@@ -91,31 +147,124 @@
 </w:hdr>
 </file>
 
+<file path=word/header2.xml><?xml version="1.0" encoding="utf-8"?>
+<w:hdr xmlns:wpc="http://schemas.microsoft.com/office/word/2010/wordprocessingCanvas" xmlns:cx="http://schemas.microsoft.com/office/drawing/2014/chartex" xmlns:cx1="http://schemas.microsoft.com/office/drawing/2015/9/8/chartex" xmlns:cx2="http://schemas.microsoft.com/office/drawing/2015/10/21/chartex" xmlns:cx3="http://schemas.microsoft.com/office/drawing/2016/5/9/chartex" xmlns:cx4="http://schemas.microsoft.com/office/drawing/2016/5/10/chartex" xmlns:cx5="http://schemas.microsoft.com/office/drawing/2016/5/11/chartex" xmlns:cx6="http://schemas.microsoft.com/office/drawing/2016/5/12/chartex" xmlns:cx7="http://schemas.microsoft.com/office/drawing/2016/5/13/chartex" xmlns:cx8="http://schemas.microsoft.com/office/drawing/2016/5/14/chartex" xmlns:mc="http://schemas.openxmlformats.org/markup-compatibility/2006" xmlns:aink="http://schemas.microsoft.com/office/drawing/2016/ink" xmlns:o="urn:schemas-microsoft-com:office:office" xmlns:r="http://schemas.openxmlformats.org/officeDocument/2006/relationships" xmlns:m="http://schemas.openxmlformats.org/officeDocument/2006/math" xmlns:v="urn:schemas-microsoft-com:vml" xmlns:wp14="http://schemas.microsoft.com/office/word/2010/wordprocessingDrawing" xmlns:wp="http://schemas.openxmlformats.org/drawingml/2006/wordprocessingDrawing" xmlns:w10="urn:schemas-microsoft-com:office:word" xmlns:w="http://schemas.openxmlformats.org/wordprocessingml/2006/main" xmlns:w14="http://schemas.microsoft.com/office/word/2010/wordml" xmlns:w15="http://schemas.microsoft.com/office/word/2012/wordml" xmlns:w16se="http://schemas.microsoft.com/office/word/2015/wordml/symex" xmlns:wpg="http://schemas.microsoft.com/office/word/2010/wordprocessingGroup" xmlns:wpi="http://schemas.microsoft.com/office/word/2010/wordprocessingInk" xmlns:wne="http://schemas.microsoft.com/office/word/2006/wordml" xmlns:wps="http://schemas.microsoft.com/office/word/2010/wordprocessingShape" mc:Ignorable="w14 w15 w16se wp14">
+  <w:p>
+    <w:pPr>
+      <w:pStyle w:val="Header"/>
+    </w:pPr>
+    <w:r>
+      <w:rPr>
+        <w:noProof/>
+      </w:rPr>
+      <w:pict>
+        <v:shapetype id="_x0000_t136" coordsize="21600,21600" o:spt="136" adj="10800" path="m@7,l@8,m@5,21600l@6,21600e">
+          <v:formulas>
+            <v:f eqn="sum #0 0 10800"/>
+            <v:f eqn="prod #0 2 1"/>
+            <v:f eqn="sum 21600 0 @1"/>
+            <v:f eqn="sum 0 0 @2"/>
+            <v:f eqn="sum 21600 0 @3"/>
+            <v:f eqn="if @0 @3 0"/>
+            <v:f eqn="if @0 21600 @1"/>
+            <v:f eqn="if @0 0 @2"/>
+            <v:f eqn="if @0 @4 21600"/>
+            <v:f eqn="mid @5 @6"/>
+            <v:f eqn="mid @8 @5"/>
+            <v:f eqn="mid @7 @8"/>
+            <v:f eqn="mid @6 @7"/>
+            <v:f eqn="sum @6 0 @5"/>
+          </v:formulas>
+          <v:path textpathok="t" o:connecttype="custom" o:connectlocs="@9,0;@10,10800;@11,21600;@12,10800" o:connectangles="270,180,90,0"/>
+          <v:textpath on="t" fitshape="t"/>
+          <v:handles>
+            <v:h position="#0,bottomRight" xrange="6629,14971"/>
+          </v:handles>
+          <o:lock v:ext="edit" text="t" shapetype="t"/>
+        </v:shapetype>
+        <v:shape id="PowerPlusWaterMarkObject284377" o:spid="_x0000_s2051" type="#_x0000_t136" style="position:absolute;margin-left:0;margin-top:0;width:326.25pt;height:84pt;rotation:315;z-index:-251653120;mso-position-horizontal:center;mso-position-horizontal-relative:margin;mso-position-vertical:center;mso-position-vertical-relative:margin" o:allowincell="f" fillcolor="#1f497d [3215]" stroked="f">
+          <v:fill opacity=".5"/>
+          <v:textpath style="font-family:&quot;DejaVu Serif&quot;;font-size:1in" string="TestFont"/>
+        </v:shape>
+      </w:pict>
+    </w:r>
+  </w:p>
+</w:hdr>
+</file>
+
+<file path=word/header3.xml><?xml version="1.0" encoding="utf-8"?>
+<w:hdr xmlns:wpc="http://schemas.microsoft.com/office/word/2010/wordprocessingCanvas" xmlns:cx="http://schemas.microsoft.com/office/drawing/2014/chartex" xmlns:cx1="http://schemas.microsoft.com/office/drawing/2015/9/8/chartex" xmlns:cx2="http://schemas.microsoft.com/office/drawing/2015/10/21/chartex" xmlns:cx3="http://schemas.microsoft.com/office/drawing/2016/5/9/chartex" xmlns:cx4="http://schemas.microsoft.com/office/drawing/2016/5/10/chartex" xmlns:cx5="http://schemas.microsoft.com/office/drawing/2016/5/11/chartex" xmlns:cx6="http://schemas.microsoft.com/office/drawing/2016/5/12/chartex" xmlns:cx7="http://schemas.microsoft.com/office/drawing/2016/5/13/chartex" xmlns:cx8="http://schemas.microsoft.com/office/drawing/2016/5/14/chartex" xmlns:mc="http://schemas.openxmlformats.org/markup-compatibility/2006" xmlns:aink="http://schemas.microsoft.com/office/drawing/2016/ink" xmlns:o="urn:schemas-microsoft-com:office:office" xmlns:r="http://schemas.openxmlformats.org/officeDocument/2006/relationships" xmlns:m="http://schemas.openxmlformats.org/officeDocument/2006/math" xmlns:v="urn:schemas-microsoft-com:vml" xmlns:wp14="http://schemas.microsoft.com/office/word/2010/wordprocessingDrawing" xmlns:wp="http://schemas.openxmlformats.org/drawingml/2006/wordprocessingDrawing" xmlns:w10="urn:schemas-microsoft-com:office:word" xmlns:w="http://schemas.openxmlformats.org/wordprocessingml/2006/main" xmlns:w14="http://schemas.microsoft.com/office/word/2010/wordml" xmlns:w15="http://schemas.microsoft.com/office/word/2012/wordml" xmlns:w16se="http://schemas.microsoft.com/office/word/2015/wordml/symex" xmlns:wpg="http://schemas.microsoft.com/office/word/2010/wordprocessingGroup" xmlns:wpi="http://schemas.microsoft.com/office/word/2010/wordprocessingInk" xmlns:wne="http://schemas.microsoft.com/office/word/2006/wordml" xmlns:wps="http://schemas.microsoft.com/office/word/2010/wordprocessingShape" mc:Ignorable="w14 w15 w16se wp14">
+  <w:p>
+    <w:pPr>
+      <w:pStyle w:val="Header"/>
+    </w:pPr>
+    <w:r>
+      <w:rPr>
+        <w:noProof/>
+      </w:rPr>
+      <w:pict>
+        <v:shapetype id="_x0000_t136" coordsize="21600,21600" o:spt="136" adj="10800" path="m@7,l@8,m@5,21600l@6,21600e">
+          <v:formulas>
+            <v:f eqn="sum #0 0 10800"/>
+            <v:f eqn="prod #0 2 1"/>
+            <v:f eqn="sum 21600 0 @1"/>
+            <v:f eqn="sum 0 0 @2"/>
+            <v:f eqn="sum 21600 0 @3"/>
+            <v:f eqn="if @0 @3 0"/>
+            <v:f eqn="if @0 21600 @1"/>
+            <v:f eqn="if @0 0 @2"/>
+            <v:f eqn="if @0 @4 21600"/>
+            <v:f eqn="mid @5 @6"/>
+            <v:f eqn="mid @8 @5"/>
+            <v:f eqn="mid @7 @8"/>
+            <v:f eqn="mid @6 @7"/>
+            <v:f eqn="sum @6 0 @5"/>
+          </v:formulas>
+          <v:path textpathok="t" o:connecttype="custom" o:connectlocs="@9,0;@10,10800;@11,21600;@12,10800" o:connectangles="270,180,90,0"/>
+          <v:textpath on="t" fitshape="t"/>
+          <v:handles>
+            <v:h position="#0,bottomRight" xrange="6629,14971"/>
+          </v:handles>
+          <o:lock v:ext="edit" text="t" shapetype="t"/>
+        </v:shapetype>
+        <v:shape id="PowerPlusWaterMarkObject284375" o:spid="_x0000_s2049" type="#_x0000_t136" style="position:absolute;margin-left:0;margin-top:0;width:326.25pt;height:84pt;rotation:315;z-index:-251657216;mso-position-horizontal:center;mso-position-horizontal-relative:margin;mso-position-vertical:center;mso-position-vertical-relative:margin" o:allowincell="f" fillcolor="#1f497d [3215]" stroked="f">
+          <v:fill opacity=".5"/>
+          <v:textpath style="font-family:&quot;DejaVu Serif&quot;;font-size:1in" string="TestFont"/>
+        </v:shape>
+      </w:pict>
+    </w:r>
+  </w:p>
+</w:hdr>
+</file>
+
 <file path=word/styles.xml><?xml version="1.0" encoding="utf-8"?>
-<w:styles xmlns:w="http://schemas.openxmlformats.org/wordprocessingml/2006/main" xmlns:w14="http://schemas.microsoft.com/office/word/2010/wordml" xmlns:mc="http://schemas.openxmlformats.org/markup-compatibility/2006" mc:Ignorable="w14">
+<w:styles xmlns:mc="http://schemas.openxmlformats.org/markup-compatibility/2006" xmlns:r="http://schemas.openxmlformats.org/officeDocument/2006/relationships" xmlns:w="http://schemas.openxmlformats.org/wordprocessingml/2006/main" xmlns:w14="http://schemas.microsoft.com/office/word/2010/wordml" xmlns:w15="http://schemas.microsoft.com/office/word/2012/wordml" xmlns:w16se="http://schemas.microsoft.com/office/word/2015/wordml/symex" mc:Ignorable="w14 w15 w16se">
   <w:docDefaults>
     <w:rPrDefault>
       <w:rPr>
-        <w:rFonts w:ascii="Calibri" w:hAnsi="Calibri" w:eastAsia="Calibri" w:cs="" w:asciiTheme="minorHAnsi" w:cstheme="minorBidi" w:eastAsiaTheme="minorHAnsi" w:hAnsiTheme="minorHAnsi"/>
+        <w:rFonts w:asciiTheme="minorHAnsi" w:eastAsiaTheme="minorHAnsi" w:hAnsiTheme="minorHAnsi" w:cstheme="minorBidi"/>
+        <w:sz w:val="22"/>
         <w:szCs w:val="22"/>
         <w:lang w:val="en-GB" w:eastAsia="en-US" w:bidi="ar-SA"/>
       </w:rPr>
     </w:rPrDefault>
     <w:pPrDefault>
-      <w:pPr/>
+      <w:pPr>
+        <w:spacing w:after="200" w:line="276" w:lineRule="auto"/>
+      </w:pPr>
     </w:pPrDefault>
   </w:docDefaults>
   <w:latentStyles w:defLockedState="0" w:defUIPriority="99" w:defSemiHidden="0" w:defUnhideWhenUsed="0" w:defQFormat="0" w:count="374">
     <w:lsdException w:name="Normal" w:uiPriority="0" w:qFormat="1"/>
     <w:lsdException w:name="heading 1" w:uiPriority="9" w:qFormat="1"/>
-    <w:lsdException w:name="heading 2" w:uiPriority="9" w:semiHidden="1" w:unhideWhenUsed="1" w:qFormat="1"/>
-    <w:lsdException w:name="heading 3" w:uiPriority="9" w:semiHidden="1" w:unhideWhenUsed="1" w:qFormat="1"/>
-    <w:lsdException w:name="heading 4" w:uiPriority="9" w:semiHidden="1" w:unhideWhenUsed="1" w:qFormat="1"/>
-    <w:lsdException w:name="heading 5" w:uiPriority="9" w:semiHidden="1" w:unhideWhenUsed="1" w:qFormat="1"/>
-    <w:lsdException w:name="heading 6" w:uiPriority="9" w:semiHidden="1" w:unhideWhenUsed="1" w:qFormat="1"/>
-    <w:lsdException w:name="heading 7" w:uiPriority="9" w:semiHidden="1" w:unhideWhenUsed="1" w:qFormat="1"/>
-    <w:lsdException w:name="heading 8" w:uiPriority="9" w:semiHidden="1" w:unhideWhenUsed="1" w:qFormat="1"/>
-    <w:lsdException w:name="heading 9" w:uiPriority="9" w:semiHidden="1" w:unhideWhenUsed="1" w:qFormat="1"/>
+    <w:lsdException w:name="heading 2" w:semiHidden="1" w:uiPriority="9" w:unhideWhenUsed="1" w:qFormat="1"/>
+    <w:lsdException w:name="heading 3" w:semiHidden="1" w:uiPriority="9" w:unhideWhenUsed="1" w:qFormat="1"/>
+    <w:lsdException w:name="heading 4" w:semiHidden="1" w:uiPriority="9" w:unhideWhenUsed="1" w:qFormat="1"/>
+    <w:lsdException w:name="heading 5" w:semiHidden="1" w:uiPriority="9" w:unhideWhenUsed="1" w:qFormat="1"/>
+    <w:lsdException w:name="heading 6" w:semiHidden="1" w:uiPriority="9" w:unhideWhenUsed="1" w:qFormat="1"/>
+    <w:lsdException w:name="heading 7" w:semiHidden="1" w:uiPriority="9" w:unhideWhenUsed="1" w:qFormat="1"/>
+    <w:lsdException w:name="heading 8" w:semiHidden="1" w:uiPriority="9" w:unhideWhenUsed="1" w:qFormat="1"/>
+    <w:lsdException w:name="heading 9" w:semiHidden="1" w:uiPriority="9" w:unhideWhenUsed="1" w:qFormat="1"/>
     <w:lsdException w:name="index 1" w:semiHidden="1" w:unhideWhenUsed="1"/>
     <w:lsdException w:name="index 2" w:semiHidden="1" w:unhideWhenUsed="1"/>
     <w:lsdException w:name="index 3" w:semiHidden="1" w:unhideWhenUsed="1"/>
@@ -125,22 +274,22 @@
     <w:lsdException w:name="index 7" w:semiHidden="1" w:unhideWhenUsed="1"/>
     <w:lsdException w:name="index 8" w:semiHidden="1" w:unhideWhenUsed="1"/>
     <w:lsdException w:name="index 9" w:semiHidden="1" w:unhideWhenUsed="1"/>
-    <w:lsdException w:name="toc 1" w:uiPriority="39" w:semiHidden="1" w:unhideWhenUsed="1"/>
-    <w:lsdException w:name="toc 2" w:uiPriority="39" w:semiHidden="1" w:unhideWhenUsed="1"/>
-    <w:lsdException w:name="toc 3" w:uiPriority="39" w:semiHidden="1" w:unhideWhenUsed="1"/>
-    <w:lsdException w:name="toc 4" w:uiPriority="39" w:semiHidden="1" w:unhideWhenUsed="1"/>
-    <w:lsdException w:name="toc 5" w:uiPriority="39" w:semiHidden="1" w:unhideWhenUsed="1"/>
-    <w:lsdException w:name="toc 6" w:uiPriority="39" w:semiHidden="1" w:unhideWhenUsed="1"/>
-    <w:lsdException w:name="toc 7" w:uiPriority="39" w:semiHidden="1" w:unhideWhenUsed="1"/>
-    <w:lsdException w:name="toc 8" w:uiPriority="39" w:semiHidden="1" w:unhideWhenUsed="1"/>
-    <w:lsdException w:name="toc 9" w:uiPriority="39" w:semiHidden="1" w:unhideWhenUsed="1"/>
+    <w:lsdException w:name="toc 1" w:semiHidden="1" w:uiPriority="39" w:unhideWhenUsed="1"/>
+    <w:lsdException w:name="toc 2" w:semiHidden="1" w:uiPriority="39" w:unhideWhenUsed="1"/>
+    <w:lsdException w:name="toc 3" w:semiHidden="1" w:uiPriority="39" w:unhideWhenUsed="1"/>
+    <w:lsdException w:name="toc 4" w:semiHidden="1" w:uiPriority="39" w:unhideWhenUsed="1"/>
+    <w:lsdException w:name="toc 5" w:semiHidden="1" w:uiPriority="39" w:unhideWhenUsed="1"/>
+    <w:lsdException w:name="toc 6" w:semiHidden="1" w:uiPriority="39" w:unhideWhenUsed="1"/>
+    <w:lsdException w:name="toc 7" w:semiHidden="1" w:uiPriority="39" w:unhideWhenUsed="1"/>
+    <w:lsdException w:name="toc 8" w:semiHidden="1" w:uiPriority="39" w:unhideWhenUsed="1"/>
+    <w:lsdException w:name="toc 9" w:semiHidden="1" w:uiPriority="39" w:unhideWhenUsed="1"/>
     <w:lsdException w:name="Normal Indent" w:semiHidden="1" w:unhideWhenUsed="1"/>
     <w:lsdException w:name="footnote text" w:semiHidden="1" w:unhideWhenUsed="1"/>
     <w:lsdException w:name="annotation text" w:semiHidden="1" w:unhideWhenUsed="1"/>
     <w:lsdException w:name="header" w:semiHidden="1" w:unhideWhenUsed="1"/>
     <w:lsdException w:name="footer" w:semiHidden="1" w:unhideWhenUsed="1"/>
     <w:lsdException w:name="index heading" w:semiHidden="1" w:unhideWhenUsed="1"/>
-    <w:lsdException w:name="caption" w:uiPriority="35" w:semiHidden="1" w:unhideWhenUsed="1" w:qFormat="1"/>
+    <w:lsdException w:name="caption" w:semiHidden="1" w:uiPriority="35" w:unhideWhenUsed="1" w:qFormat="1"/>
     <w:lsdException w:name="table of figures" w:semiHidden="1" w:unhideWhenUsed="1"/>
     <w:lsdException w:name="envelope address" w:semiHidden="1" w:unhideWhenUsed="1"/>
     <w:lsdException w:name="envelope return" w:semiHidden="1" w:unhideWhenUsed="1"/>
@@ -171,7 +320,7 @@
     <w:lsdException w:name="Title" w:uiPriority="10" w:qFormat="1"/>
     <w:lsdException w:name="Closing" w:semiHidden="1" w:unhideWhenUsed="1"/>
     <w:lsdException w:name="Signature" w:semiHidden="1" w:unhideWhenUsed="1"/>
-    <w:lsdException w:name="Default Paragraph Font" w:uiPriority="1" w:semiHidden="1" w:unhideWhenUsed="1"/>
+    <w:lsdException w:name="Default Paragraph Font" w:semiHidden="1" w:uiPriority="1" w:unhideWhenUsed="1"/>
     <w:lsdException w:name="Body Text" w:semiHidden="1" w:unhideWhenUsed="1"/>
     <w:lsdException w:name="Body Text Indent" w:semiHidden="1" w:unhideWhenUsed="1"/>
     <w:lsdException w:name="List Continue" w:semiHidden="1" w:unhideWhenUsed="1"/>
@@ -371,8 +520,8 @@
     <w:lsdException w:name="Subtle Reference" w:uiPriority="31" w:qFormat="1"/>
     <w:lsdException w:name="Intense Reference" w:uiPriority="32" w:qFormat="1"/>
     <w:lsdException w:name="Book Title" w:uiPriority="33" w:qFormat="1"/>
-    <w:lsdException w:name="Bibliography" w:uiPriority="37" w:semiHidden="1" w:unhideWhenUsed="1"/>
-    <w:lsdException w:name="TOC Heading" w:uiPriority="39" w:semiHidden="1" w:unhideWhenUsed="1" w:qFormat="1"/>
+    <w:lsdException w:name="Bibliography" w:semiHidden="1" w:uiPriority="37" w:unhideWhenUsed="1"/>
+    <w:lsdException w:name="TOC Heading" w:semiHidden="1" w:uiPriority="39" w:unhideWhenUsed="1" w:qFormat="1"/>
     <w:lsdException w:name="Plain Table 1" w:uiPriority="41"/>
     <w:lsdException w:name="Plain Table 2" w:uiPriority="42"/>
     <w:lsdException w:name="Plain Table 3" w:uiPriority="43"/>
@@ -481,146 +630,15 @@
     <w:lsdException w:name="Smart Hyperlink" w:semiHidden="1" w:unhideWhenUsed="1"/>
     <w:lsdException w:name="Hashtag" w:semiHidden="1" w:unhideWhenUsed="1"/>
   </w:latentStyles>
-  <w:style w:type="paragraph" w:styleId="Normal" w:default="1">
+  <w:style w:type="paragraph" w:default="1" w:styleId="Normal">
     <w:name w:val="Normal"/>
     <w:qFormat/>
-    <w:pPr>
-      <w:widowControl/>
-      <w:bidi w:val="0"/>
-      <w:spacing w:lineRule="auto" w:line="276" w:before="0" w:after="200"/>
-      <w:jc w:val="left"/>
-    </w:pPr>
-    <w:rPr>
-      <w:rFonts w:ascii="Calibri" w:hAnsi="Calibri" w:eastAsia="Calibri" w:cs="" w:asciiTheme="minorHAnsi" w:cstheme="minorBidi" w:eastAsiaTheme="minorHAnsi" w:hAnsiTheme="minorHAnsi"/>
-      <w:color w:val="00000A"/>
-      <w:kern w:val="0"/>
-      <w:sz w:val="22"/>
-      <w:szCs w:val="22"/>
-      <w:lang w:val="en-GB" w:eastAsia="en-US" w:bidi="ar-SA"/>
-    </w:rPr>
   </w:style>
-  <w:style w:type="character" w:styleId="DefaultParagraphFont" w:default="1">
+  <w:style w:type="character" w:default="1" w:styleId="DefaultParagraphFont">
     <w:name w:val="Default Paragraph Font"/>
     <w:uiPriority w:val="1"/>
     <w:semiHidden/>
     <w:unhideWhenUsed/>
-    <w:qFormat/>
-    <w:rPr/>
-  </w:style>
-  <w:style w:type="character" w:styleId="HeaderChar" w:customStyle="1">
-    <w:name w:val="Header Char"/>
-    <w:basedOn w:val="DefaultParagraphFont"/>
-    <w:link w:val="Header"/>
-    <w:uiPriority w:val="99"/>
-    <w:qFormat/>
-    <w:rsid w:val="00877995"/>
-    <w:rPr/>
-  </w:style>
-  <w:style w:type="character" w:styleId="FooterChar" w:customStyle="1">
-    <w:name w:val="Footer Char"/>
-    <w:basedOn w:val="DefaultParagraphFont"/>
-    <w:link w:val="Footer"/>
-    <w:uiPriority w:val="99"/>
-    <w:qFormat/>
-    <w:rsid w:val="00877995"/>
-    <w:rPr/>
-  </w:style>
-  <w:style w:type="paragraph" w:styleId="Heading">
-    <w:name w:val="Heading"/>
-    <w:basedOn w:val="Normal"/>
-    <w:next w:val="TextBody"/>
-    <w:qFormat/>
-    <w:pPr>
-      <w:keepNext/>
-      <w:spacing w:before="240" w:after="120"/>
-    </w:pPr>
-    <w:rPr>
-      <w:rFonts w:ascii="Liberation Sans" w:hAnsi="Liberation Sans" w:eastAsia="Droid Sans Fallback" w:cs="Droid Sans Devanagari"/>
-      <w:sz w:val="28"/>
-      <w:szCs w:val="28"/>
-    </w:rPr>
-  </w:style>
-  <w:style w:type="paragraph" w:styleId="TextBody">
-    <w:name w:val="Body Text"/>
-    <w:basedOn w:val="Normal"/>
-    <w:pPr>
-      <w:spacing w:lineRule="auto" w:line="288" w:before="0" w:after="140"/>
-    </w:pPr>
-    <w:rPr/>
-  </w:style>
-  <w:style w:type="paragraph" w:styleId="List">
-    <w:name w:val="List"/>
-    <w:basedOn w:val="TextBody"/>
-    <w:pPr/>
-    <w:rPr>
-      <w:rFonts w:cs="Droid Sans Devanagari"/>
-    </w:rPr>
-  </w:style>
-  <w:style w:type="paragraph" w:styleId="Caption">
-    <w:name w:val="Caption"/>
-    <w:basedOn w:val="Normal"/>
-    <w:qFormat/>
-    <w:pPr>
-      <w:suppressLineNumbers/>
-      <w:spacing w:before="120" w:after="120"/>
-    </w:pPr>
-    <w:rPr>
-      <w:rFonts w:cs="Droid Sans Devanagari"/>
-      <w:i/>
-      <w:iCs/>
-      <w:sz w:val="24"/>
-      <w:szCs w:val="24"/>
-    </w:rPr>
-  </w:style>
-  <w:style w:type="paragraph" w:styleId="Index">
-    <w:name w:val="Index"/>
-    <w:basedOn w:val="Normal"/>
-    <w:qFormat/>
-    <w:pPr>
-      <w:suppressLineNumbers/>
-    </w:pPr>
-    <w:rPr>
-      <w:rFonts w:cs="Droid Sans Devanagari"/>
-    </w:rPr>
-  </w:style>
-  <w:style w:type="paragraph" w:styleId="Header">
-    <w:name w:val="Header"/>
-    <w:basedOn w:val="Normal"/>
-    <w:link w:val="HeaderChar"/>
-    <w:uiPriority w:val="99"/>
-    <w:unhideWhenUsed/>
-    <w:rsid w:val="00877995"/>
-    <w:pPr>
-      <w:tabs>
-        <w:tab w:val="center" w:pos="4680" w:leader="none"/>
-        <w:tab w:val="right" w:pos="9360" w:leader="none"/>
-      </w:tabs>
-      <w:spacing w:lineRule="auto" w:line="240" w:before="0" w:after="0"/>
-    </w:pPr>
-    <w:rPr/>
-  </w:style>
-  <w:style w:type="paragraph" w:styleId="Footer">
-    <w:name w:val="Footer"/>
-    <w:basedOn w:val="Normal"/>
-    <w:link w:val="FooterChar"/>
-    <w:uiPriority w:val="99"/>
-    <w:unhideWhenUsed/>
-    <w:rsid w:val="00877995"/>
-    <w:pPr>
-      <w:tabs>
-        <w:tab w:val="center" w:pos="4680" w:leader="none"/>
-        <w:tab w:val="right" w:pos="9360" w:leader="none"/>
-      </w:tabs>
-      <w:spacing w:lineRule="auto" w:line="240" w:before="0" w:after="0"/>
-    </w:pPr>
-    <w:rPr/>
-  </w:style>
-  <w:style w:type="numbering" w:styleId="NoList" w:default="1">
-    <w:name w:val="No List"/>
-    <w:uiPriority w:val="99"/>
-    <w:semiHidden/>
-    <w:unhideWhenUsed/>
-    <w:qFormat/>
   </w:style>
   <w:style w:type="table" w:default="1" w:styleId="TableNormal">
     <w:name w:val="Normal Table"/>
@@ -636,6 +654,56 @@
         <w:right w:w="108" w:type="dxa"/>
       </w:tblCellMar>
     </w:tblPr>
+  </w:style>
+  <w:style w:type="numbering" w:default="1" w:styleId="NoList">
+    <w:name w:val="No List"/>
+    <w:uiPriority w:val="99"/>
+    <w:semiHidden/>
+    <w:unhideWhenUsed/>
+  </w:style>
+  <w:style w:type="paragraph" w:styleId="Header">
+    <w:name w:val="header"/>
+    <w:basedOn w:val="Normal"/>
+    <w:link w:val="HeaderChar"/>
+    <w:uiPriority w:val="99"/>
+    <w:unhideWhenUsed/>
+    <w:rsid w:val="00A55583"/>
+    <w:pPr>
+      <w:tabs>
+        <w:tab w:val="center" w:pos="4680"/>
+        <w:tab w:val="right" w:pos="9360"/>
+      </w:tabs>
+      <w:spacing w:after="0" w:line="240" w:lineRule="auto"/>
+    </w:pPr>
+  </w:style>
+  <w:style w:type="character" w:customStyle="1" w:styleId="HeaderChar">
+    <w:name w:val="Header Char"/>
+    <w:basedOn w:val="DefaultParagraphFont"/>
+    <w:link w:val="Header"/>
+    <w:uiPriority w:val="99"/>
+    <w:rsid w:val="00A55583"/>
+  </w:style>
+  <w:style w:type="paragraph" w:styleId="Footer">
+    <w:name w:val="footer"/>
+    <w:basedOn w:val="Normal"/>
+    <w:link w:val="FooterChar"/>
+    <w:uiPriority w:val="99"/>
+    <w:unhideWhenUsed/>
+    <w:rsid w:val="00A55583"/>
+    <w:pPr>
+      <w:tabs>
+        <w:tab w:val="center" w:pos="4680"/>
+        <w:tab w:val="right" w:pos="9360"/>
+      </w:tabs>
+      <w:spacing w:after="0" w:line="240" w:lineRule="auto"/>
+    </w:pPr>
+  </w:style>
+  <w:style w:type="character" w:customStyle="1" w:styleId="FooterChar">
+    <w:name w:val="Footer Char"/>
+    <w:basedOn w:val="DefaultParagraphFont"/>
+    <w:link w:val="Footer"/>
+    <w:uiPriority w:val="99"/>
+    <w:rsid w:val="00A55583"/>
   </w:style>
 </w:styles>
 </file>

</xml_diff>